<commit_message>
changed attributes of monument. Removed City/state and replaced with campus
</commit_message>
<xml_diff>
--- a/Database Design.docx
+++ b/Database Design.docx
@@ -6,13 +6,8 @@
       <w:pPr>
         <w:pStyle w:val="Heading1"/>
       </w:pPr>
-      <w:proofErr w:type="spellStart"/>
-      <w:r>
-        <w:t>Laker</w:t>
-      </w:r>
-      <w:proofErr w:type="spellEnd"/>
-      <w:r>
-        <w:t xml:space="preserve"> Legacies – Database Design</w:t>
+      <w:r>
+        <w:t>Laker Legacies – Database Design</w:t>
       </w:r>
     </w:p>
     <w:p>
@@ -32,35 +27,25 @@
     <w:p>
       <w:r>
         <w:tab/>
-        <w:t xml:space="preserve">The </w:t>
-      </w:r>
-      <w:proofErr w:type="spellStart"/>
-      <w:r>
-        <w:t>Laker</w:t>
-      </w:r>
-      <w:proofErr w:type="spellEnd"/>
-      <w:r>
-        <w:t xml:space="preserve"> legacies directory, or database, will contain all of the information about various buildings and/or monuments of Grand Valley and their related donors/major contributors.   </w:t>
+        <w:t xml:space="preserve">The Laker legacies directory, or database, will contain all of the information about various buildings and/or monuments of Grand Valley and their related donors/major contributors.   </w:t>
       </w:r>
     </w:p>
     <w:p>
       <w:r>
         <w:tab/>
-        <w:t xml:space="preserve">A </w:t>
-      </w:r>
-      <w:proofErr w:type="gramStart"/>
-      <w:r>
-        <w:t>donor’s/</w:t>
-      </w:r>
-      <w:proofErr w:type="gramEnd"/>
-      <w:r>
-        <w:t>contributor’s name and short biography should be recorded in the database.  Although it is unlikely, it is possible for two individuals to have the same name.  Therefore, in order to uniquely identify each contributor, each contributor should have his/her own unique ID number.</w:t>
+        <w:t>A donor’s/contributor’s name and short biography should be recorded in the database.  Although it is unlikely, it is possible for two individuals to have the same name.  Therefore, in order to uniquely identify each contributor, each contributor should have his/her own unique ID number.</w:t>
       </w:r>
     </w:p>
     <w:p>
       <w:r>
         <w:tab/>
-        <w:t xml:space="preserve">Each building/monument has a unique name.  The database should record its street address, city, state, date established, and its </w:t>
+        <w:t xml:space="preserve">Each building/monument has a unique name.  The database should record its address, </w:t>
+      </w:r>
+      <w:r>
+        <w:t>campus</w:t>
+      </w:r>
+      <w:r>
+        <w:t xml:space="preserve">, date established, and its </w:t>
       </w:r>
       <w:r>
         <w:rPr>
@@ -98,9 +83,9 @@
         </w:rPr>
         <w:drawing>
           <wp:inline distT="0" distB="0" distL="0" distR="0">
-            <wp:extent cx="5943600" cy="1965057"/>
+            <wp:extent cx="5943600" cy="1931950"/>
             <wp:effectExtent l="19050" t="0" r="0" b="0"/>
-            <wp:docPr id="2" name="Picture 2" descr="C:\Users\Kyle\Documents\College\Winter 2014\CS 467 - Senior Project\Android Laker Legacy\Directory DB ER.png"/>
+            <wp:docPr id="1" name="Picture 1" descr="C:\Users\Kyle\Documents\College\Winter 2014\CS 467 - Senior Project\Android Laker Legacy\Directory DB ER.png"/>
             <wp:cNvGraphicFramePr>
               <a:graphicFrameLocks xmlns:a="http://schemas.openxmlformats.org/drawingml/2006/main" noChangeAspect="1"/>
             </wp:cNvGraphicFramePr>
@@ -108,7 +93,7 @@
               <a:graphicData uri="http://schemas.openxmlformats.org/drawingml/2006/picture">
                 <pic:pic xmlns:pic="http://schemas.openxmlformats.org/drawingml/2006/picture">
                   <pic:nvPicPr>
-                    <pic:cNvPr id="0" name="Picture 2" descr="C:\Users\Kyle\Documents\College\Winter 2014\CS 467 - Senior Project\Android Laker Legacy\Directory DB ER.png"/>
+                    <pic:cNvPr id="0" name="Picture 1" descr="C:\Users\Kyle\Documents\College\Winter 2014\CS 467 - Senior Project\Android Laker Legacy\Directory DB ER.png"/>
                     <pic:cNvPicPr>
                       <a:picLocks noChangeAspect="1" noChangeArrowheads="1"/>
                     </pic:cNvPicPr>
@@ -123,7 +108,7 @@
                   <pic:spPr bwMode="auto">
                     <a:xfrm>
                       <a:off x="0" y="0"/>
-                      <a:ext cx="5943600" cy="1965057"/>
+                      <a:ext cx="5943600" cy="1931950"/>
                     </a:xfrm>
                     <a:prstGeom prst="rect">
                       <a:avLst/>
@@ -246,23 +231,13 @@
               <w:t>Name</w:t>
             </w:r>
             <w:r>
-              <w:t xml:space="preserve"> , </w:t>
-            </w:r>
-            <w:proofErr w:type="spellStart"/>
-            <w:r>
-              <w:t>Street_Address</w:t>
-            </w:r>
-            <w:proofErr w:type="spellEnd"/>
-            <w:r>
-              <w:t xml:space="preserve"> , City , State , </w:t>
-            </w:r>
-            <w:proofErr w:type="spellStart"/>
-            <w:r>
-              <w:t>Date_Est</w:t>
-            </w:r>
-            <w:proofErr w:type="spellEnd"/>
-            <w:r>
-              <w:t xml:space="preserve"> , GPS )</w:t>
+              <w:t xml:space="preserve"> , Address , </w:t>
+            </w:r>
+            <w:r>
+              <w:t>Campus</w:t>
+            </w:r>
+            <w:r>
+              <w:t xml:space="preserve"> , Date_Est , GPS )</w:t>
             </w:r>
           </w:p>
         </w:tc>
@@ -329,25 +304,21 @@
             <w:r>
               <w:t xml:space="preserve">( </w:t>
             </w:r>
-            <w:proofErr w:type="spellStart"/>
             <w:r>
               <w:rPr>
                 <w:u w:val="single"/>
               </w:rPr>
               <w:t>Building_Name</w:t>
             </w:r>
-            <w:proofErr w:type="spellEnd"/>
             <w:r>
               <w:t xml:space="preserve"> , </w:t>
             </w:r>
-            <w:proofErr w:type="spellStart"/>
             <w:r>
               <w:rPr>
                 <w:u w:val="single"/>
               </w:rPr>
               <w:t>Donor_ID</w:t>
             </w:r>
-            <w:proofErr w:type="spellEnd"/>
             <w:r>
               <w:t xml:space="preserve"> )</w:t>
             </w:r>

</xml_diff>

<commit_message>
Added 'image' entity to database.  I created two relationships to the entity to prevent a ternary relationship - mostly because the DIA tool doesn't support it.  Updated the database design document to reflect the changes.
</commit_message>
<xml_diff>
--- a/Database Design.docx
+++ b/Database Design.docx
@@ -6,8 +6,13 @@
       <w:pPr>
         <w:pStyle w:val="Heading1"/>
       </w:pPr>
-      <w:r>
-        <w:t>Laker Legacies – Database Design</w:t>
+      <w:proofErr w:type="spellStart"/>
+      <w:r>
+        <w:t>Laker</w:t>
+      </w:r>
+      <w:proofErr w:type="spellEnd"/>
+      <w:r>
+        <w:t xml:space="preserve"> Legacies – Database Design</w:t>
       </w:r>
     </w:p>
     <w:p>
@@ -27,13 +32,29 @@
     <w:p>
       <w:r>
         <w:tab/>
-        <w:t xml:space="preserve">The Laker legacies directory, or database, will contain all of the information about various buildings and/or monuments of Grand Valley and their related donors/major contributors.   </w:t>
+        <w:t xml:space="preserve">The </w:t>
+      </w:r>
+      <w:proofErr w:type="spellStart"/>
+      <w:r>
+        <w:t>Laker</w:t>
+      </w:r>
+      <w:proofErr w:type="spellEnd"/>
+      <w:r>
+        <w:t xml:space="preserve"> legacies directory, or database, will contain all of the information about various buildings and/or monuments of Grand Valley and their related donors/major contributors.   </w:t>
       </w:r>
     </w:p>
     <w:p>
       <w:r>
         <w:tab/>
-        <w:t>A donor’s/contributor’s name and short biography should be recorded in the database.  Although it is unlikely, it is possible for two individuals to have the same name.  Therefore, in order to uniquely identify each contributor, each contributor should have his/her own unique ID number.</w:t>
+        <w:t xml:space="preserve">A </w:t>
+      </w:r>
+      <w:proofErr w:type="gramStart"/>
+      <w:r>
+        <w:t>donor’s/</w:t>
+      </w:r>
+      <w:proofErr w:type="gramEnd"/>
+      <w:r>
+        <w:t>contributor’s name and short biography should be recorded in the database.  Although it is unlikely, it is possible for two individuals to have the same name.  Therefore, in order to uniquely identify each contributor, each contributor should have his/her own unique ID number.</w:t>
       </w:r>
     </w:p>
     <w:p>
@@ -62,16 +83,76 @@
         <w:ind w:firstLine="720"/>
       </w:pPr>
       <w:r>
-        <w:t xml:space="preserve">All donors in the database have donated/contributed toward at least one monument/building.  Likewise, all buildings in the database have at least one donor.  A donor can donate/contribute toward multiple buildings.  Likewise, multiple buildings could have multiple donors. </w:t>
+        <w:t xml:space="preserve">All donors in the database have donated/contributed toward at least one monument/building.  Likewise, all buildings in the database have at least one donor.  A donor can donate/contribute toward multiple buildings.  Likewise, multiple buildings could have </w:t>
+      </w:r>
+      <w:r>
+        <w:t>multiple donors.</w:t>
+      </w:r>
+    </w:p>
+    <w:p>
+      <w:pPr>
+        <w:ind w:firstLine="720"/>
+      </w:pPr>
+      <w:r>
+        <w:t xml:space="preserve">For visual effect, the database will hold references to image files of both contributors and monuments.  Not all monuments/contributors will have a picture; all pictures referenced in the database, however, will refer to a contributor or a monument. </w:t>
+      </w:r>
+      <w:r>
+        <w:t xml:space="preserve"> Two different contributors could share the same image (this is because some contributors are </w:t>
+      </w:r>
+      <w:proofErr w:type="spellStart"/>
+      <w:r>
+        <w:t>unpictured</w:t>
+      </w:r>
+      <w:proofErr w:type="spellEnd"/>
+      <w:r>
+        <w:t xml:space="preserve"> so, instead, an image of the contributed monument is shown.  Because of this, if two </w:t>
+      </w:r>
+      <w:proofErr w:type="spellStart"/>
+      <w:r>
+        <w:t>unpictured</w:t>
+      </w:r>
+      <w:proofErr w:type="spellEnd"/>
+      <w:r>
+        <w:t xml:space="preserve"> contributors contributed to the same building, they could reference the same monument).</w:t>
+      </w:r>
+      <w:r>
+        <w:t xml:space="preserve"> A monument and a contributor can reference the same image.</w:t>
+      </w:r>
+      <w:r>
+        <w:t xml:space="preserve">  A single image cannot refer to multiple monuments.  However, a monument can have multiple images of it.</w:t>
+      </w:r>
+    </w:p>
+    <w:p/>
+    <w:p>
+      <w:r>
+        <w:tab/>
+      </w:r>
+      <w:r>
+        <w:rPr>
+          <w:highlight w:val="yellow"/>
+        </w:rPr>
+        <w:t>Can there be multiple pictures of the same contributor/monument?</w:t>
       </w:r>
     </w:p>
     <w:p/>
     <w:p/>
+    <w:p>
+      <w:pPr>
+        <w:spacing w:after="200" w:line="276" w:lineRule="auto"/>
+        <w:rPr>
+          <w:u w:val="single"/>
+        </w:rPr>
+      </w:pPr>
+      <w:r>
+        <w:br w:type="page"/>
+      </w:r>
+    </w:p>
     <w:p>
       <w:pPr>
         <w:pStyle w:val="Heading2"/>
       </w:pPr>
       <w:r>
+        <w:lastRenderedPageBreak/>
         <w:t>ER Diagram</w:t>
       </w:r>
     </w:p>
@@ -83,9 +164,9 @@
         </w:rPr>
         <w:drawing>
           <wp:inline distT="0" distB="0" distL="0" distR="0">
-            <wp:extent cx="5943600" cy="1931950"/>
+            <wp:extent cx="5169638" cy="2442116"/>
             <wp:effectExtent l="19050" t="0" r="0" b="0"/>
-            <wp:docPr id="1" name="Picture 1" descr="C:\Users\Kyle\Documents\College\Winter 2014\CS 467 - Senior Project\Android Laker Legacy\Directory DB ER.png"/>
+            <wp:docPr id="2" name="Picture 1" descr="C:\Users\Kyle\Documents\College\Winter 2014\CS 467 - Senior Project\Android Laker Legacy\Directory DB ER.png"/>
             <wp:cNvGraphicFramePr>
               <a:graphicFrameLocks xmlns:a="http://schemas.openxmlformats.org/drawingml/2006/main" noChangeAspect="1"/>
             </wp:cNvGraphicFramePr>
@@ -108,7 +189,7 @@
                   <pic:spPr bwMode="auto">
                     <a:xfrm>
                       <a:off x="0" y="0"/>
-                      <a:ext cx="5943600" cy="1931950"/>
+                      <a:ext cx="5170995" cy="2442757"/>
                     </a:xfrm>
                     <a:prstGeom prst="rect">
                       <a:avLst/>
@@ -237,7 +318,15 @@
               <w:t>Campus</w:t>
             </w:r>
             <w:r>
-              <w:t xml:space="preserve"> , Date_Est , GPS )</w:t>
+              <w:t xml:space="preserve"> , </w:t>
+            </w:r>
+            <w:proofErr w:type="spellStart"/>
+            <w:r>
+              <w:t>Date_Est</w:t>
+            </w:r>
+            <w:proofErr w:type="spellEnd"/>
+            <w:r>
+              <w:t xml:space="preserve"> , GPS )</w:t>
             </w:r>
           </w:p>
         </w:tc>
@@ -274,7 +363,68 @@
               <w:t>ID</w:t>
             </w:r>
             <w:r>
-              <w:t xml:space="preserve"> , Name , Bio )</w:t>
+              <w:t xml:space="preserve"> , Name , Bio</w:t>
+            </w:r>
+            <w:r>
+              <w:t xml:space="preserve">, </w:t>
+            </w:r>
+            <w:proofErr w:type="spellStart"/>
+            <w:r>
+              <w:t>Image_ID</w:t>
+            </w:r>
+            <w:proofErr w:type="spellEnd"/>
+            <w:r>
+              <w:t xml:space="preserve"> )</w:t>
+            </w:r>
+          </w:p>
+        </w:tc>
+      </w:tr>
+      <w:tr>
+        <w:tc>
+          <w:tcPr>
+            <w:tcW w:w="2898" w:type="dxa"/>
+          </w:tcPr>
+          <w:p>
+            <w:pPr>
+              <w:jc w:val="right"/>
+              <w:rPr>
+                <w:b/>
+              </w:rPr>
+            </w:pPr>
+            <w:r>
+              <w:rPr>
+                <w:b/>
+              </w:rPr>
+              <w:t>IMAGE</w:t>
+            </w:r>
+          </w:p>
+        </w:tc>
+        <w:tc>
+          <w:tcPr>
+            <w:tcW w:w="6390" w:type="dxa"/>
+          </w:tcPr>
+          <w:p>
+            <w:r>
+              <w:t xml:space="preserve">( ID, </w:t>
+            </w:r>
+            <w:proofErr w:type="spellStart"/>
+            <w:r>
+              <w:t>Filepath</w:t>
+            </w:r>
+            <w:proofErr w:type="spellEnd"/>
+            <w:r>
+              <w:t xml:space="preserve">, </w:t>
+            </w:r>
+            <w:proofErr w:type="spellStart"/>
+            <w:r>
+              <w:t>Monument_</w:t>
+            </w:r>
+            <w:r>
+              <w:t>Name</w:t>
+            </w:r>
+            <w:proofErr w:type="spellEnd"/>
+            <w:r>
+              <w:t xml:space="preserve"> )</w:t>
             </w:r>
           </w:p>
         </w:tc>
@@ -304,21 +454,25 @@
             <w:r>
               <w:t xml:space="preserve">( </w:t>
             </w:r>
+            <w:proofErr w:type="spellStart"/>
             <w:r>
               <w:rPr>
                 <w:u w:val="single"/>
               </w:rPr>
               <w:t>Building_Name</w:t>
             </w:r>
+            <w:proofErr w:type="spellEnd"/>
             <w:r>
               <w:t xml:space="preserve"> , </w:t>
             </w:r>
+            <w:proofErr w:type="spellStart"/>
             <w:r>
               <w:rPr>
                 <w:u w:val="single"/>
               </w:rPr>
               <w:t>Donor_ID</w:t>
             </w:r>
+            <w:proofErr w:type="spellEnd"/>
             <w:r>
               <w:t xml:space="preserve"> )</w:t>
             </w:r>

</xml_diff>

<commit_message>
updating database design document
</commit_message>
<xml_diff>
--- a/Database Design.docx
+++ b/Database Design.docx
@@ -66,16 +66,16 @@
         <w:t>campus</w:t>
       </w:r>
       <w:r>
-        <w:t xml:space="preserve">, date established, and its </w:t>
-      </w:r>
-      <w:r>
-        <w:rPr>
-          <w:highlight w:val="yellow"/>
-        </w:rPr>
-        <w:t>GPS coordinates</w:t>
-      </w:r>
-      <w:r>
-        <w:t>.</w:t>
+        <w:t xml:space="preserve">, date established, and </w:t>
+      </w:r>
+      <w:r>
+        <w:t>its GPS coordinates</w:t>
+      </w:r>
+      <w:r>
+        <w:t xml:space="preserve"> (latitude</w:t>
+      </w:r>
+      <w:r>
+        <w:t xml:space="preserve"> and longitude).</w:t>
       </w:r>
     </w:p>
     <w:p>
@@ -97,41 +97,10 @@
         <w:t xml:space="preserve">For visual effect, the database will hold references to image files of both contributors and monuments.  Not all monuments/contributors will have a picture; all pictures referenced in the database, however, will refer to a contributor or a monument. </w:t>
       </w:r>
       <w:r>
-        <w:t xml:space="preserve"> Two different contributors could share the same image (this is because some contributors are </w:t>
-      </w:r>
-      <w:proofErr w:type="spellStart"/>
-      <w:r>
-        <w:t>unpictured</w:t>
-      </w:r>
-      <w:proofErr w:type="spellEnd"/>
-      <w:r>
-        <w:t xml:space="preserve"> so, instead, an image of the contributed monument is shown.  Because of this, if two </w:t>
-      </w:r>
-      <w:proofErr w:type="spellStart"/>
-      <w:r>
-        <w:t>unpictured</w:t>
-      </w:r>
-      <w:proofErr w:type="spellEnd"/>
-      <w:r>
-        <w:t xml:space="preserve"> contributors contributed to the same building, they could reference the same monument).</w:t>
-      </w:r>
-      <w:r>
-        <w:t xml:space="preserve"> A monument and a contributor can reference the same image.</w:t>
-      </w:r>
-      <w:r>
-        <w:t xml:space="preserve">  A single image cannot refer to multiple monuments.  However, a monument can have multiple images of it.</w:t>
-      </w:r>
-    </w:p>
-    <w:p/>
-    <w:p>
-      <w:r>
-        <w:tab/>
-      </w:r>
-      <w:r>
-        <w:rPr>
-          <w:highlight w:val="yellow"/>
-        </w:rPr>
-        <w:t>Can there be multiple pictures of the same contributor/monument?</w:t>
+        <w:t xml:space="preserve"> </w:t>
+      </w:r>
+      <w:r>
+        <w:t>A single image cannot refer to multiple monuments.  However, a monument can have multiple images of it.</w:t>
       </w:r>
     </w:p>
     <w:p/>
@@ -164,9 +133,9 @@
         </w:rPr>
         <w:drawing>
           <wp:inline distT="0" distB="0" distL="0" distR="0">
-            <wp:extent cx="5169638" cy="2442116"/>
+            <wp:extent cx="4712438" cy="2967273"/>
             <wp:effectExtent l="19050" t="0" r="0" b="0"/>
-            <wp:docPr id="2" name="Picture 1" descr="C:\Users\Kyle\Documents\College\Winter 2014\CS 467 - Senior Project\Android Laker Legacy\Directory DB ER.png"/>
+            <wp:docPr id="1" name="Picture 1" descr="C:\Users\Kyle\Documents\College\Winter 2014\CS 467 - Senior Project\Android Laker Legacy\Directory DB ER.png"/>
             <wp:cNvGraphicFramePr>
               <a:graphicFrameLocks xmlns:a="http://schemas.openxmlformats.org/drawingml/2006/main" noChangeAspect="1"/>
             </wp:cNvGraphicFramePr>
@@ -189,7 +158,7 @@
                   <pic:spPr bwMode="auto">
                     <a:xfrm>
                       <a:off x="0" y="0"/>
-                      <a:ext cx="5170995" cy="2442757"/>
+                      <a:ext cx="4712233" cy="2967144"/>
                     </a:xfrm>
                     <a:prstGeom prst="rect">
                       <a:avLst/>
@@ -366,15 +335,10 @@
               <w:t xml:space="preserve"> , Name , Bio</w:t>
             </w:r>
             <w:r>
-              <w:t xml:space="preserve">, </w:t>
-            </w:r>
-            <w:proofErr w:type="spellStart"/>
-            <w:r>
-              <w:t>Image_ID</w:t>
-            </w:r>
-            <w:proofErr w:type="spellEnd"/>
-            <w:r>
-              <w:t xml:space="preserve"> )</w:t>
+              <w:t xml:space="preserve"> </w:t>
+            </w:r>
+            <w:r>
+              <w:t>)</w:t>
             </w:r>
           </w:p>
         </w:tc>
@@ -395,7 +359,7 @@
               <w:rPr>
                 <w:b/>
               </w:rPr>
-              <w:t>IMAGE</w:t>
+              <w:t>DON_IMG</w:t>
             </w:r>
           </w:p>
         </w:tc>
@@ -417,10 +381,54 @@
             </w:r>
             <w:proofErr w:type="spellStart"/>
             <w:r>
-              <w:t>Monument_</w:t>
-            </w:r>
-            <w:r>
-              <w:t>Name</w:t>
+              <w:t>Donor_ID</w:t>
+            </w:r>
+            <w:proofErr w:type="spellEnd"/>
+            <w:r>
+              <w:t xml:space="preserve"> )</w:t>
+            </w:r>
+          </w:p>
+        </w:tc>
+      </w:tr>
+      <w:tr>
+        <w:tc>
+          <w:tcPr>
+            <w:tcW w:w="2898" w:type="dxa"/>
+          </w:tcPr>
+          <w:p>
+            <w:pPr>
+              <w:jc w:val="right"/>
+              <w:rPr>
+                <w:b/>
+              </w:rPr>
+            </w:pPr>
+            <w:r>
+              <w:rPr>
+                <w:b/>
+              </w:rPr>
+              <w:t>MON_IMG</w:t>
+            </w:r>
+          </w:p>
+        </w:tc>
+        <w:tc>
+          <w:tcPr>
+            <w:tcW w:w="6390" w:type="dxa"/>
+          </w:tcPr>
+          <w:p>
+            <w:r>
+              <w:t xml:space="preserve">( ID, </w:t>
+            </w:r>
+            <w:proofErr w:type="spellStart"/>
+            <w:r>
+              <w:t>Filepath</w:t>
+            </w:r>
+            <w:proofErr w:type="spellEnd"/>
+            <w:r>
+              <w:t xml:space="preserve">, </w:t>
+            </w:r>
+            <w:proofErr w:type="spellStart"/>
+            <w:r>
+              <w:t>Building_Name</w:t>
             </w:r>
             <w:proofErr w:type="spellEnd"/>
             <w:r>

</xml_diff>

<commit_message>
Worked on the tabs and got google maps to work
</commit_message>
<xml_diff>
--- a/Database Design.docx
+++ b/Database Design.docx
@@ -66,16 +66,16 @@
         <w:t>campus</w:t>
       </w:r>
       <w:r>
-        <w:t xml:space="preserve">, date established, and its </w:t>
-      </w:r>
-      <w:r>
-        <w:rPr>
-          <w:highlight w:val="yellow"/>
-        </w:rPr>
-        <w:t>GPS coordinates</w:t>
-      </w:r>
-      <w:r>
-        <w:t>.</w:t>
+        <w:t xml:space="preserve">, date established, and </w:t>
+      </w:r>
+      <w:r>
+        <w:t>its GPS coordinates</w:t>
+      </w:r>
+      <w:r>
+        <w:t xml:space="preserve"> (latitude</w:t>
+      </w:r>
+      <w:r>
+        <w:t xml:space="preserve"> and longitude).</w:t>
       </w:r>
     </w:p>
     <w:p>
@@ -97,41 +97,10 @@
         <w:t xml:space="preserve">For visual effect, the database will hold references to image files of both contributors and monuments.  Not all monuments/contributors will have a picture; all pictures referenced in the database, however, will refer to a contributor or a monument. </w:t>
       </w:r>
       <w:r>
-        <w:t xml:space="preserve"> Two different contributors could share the same image (this is because some contributors are </w:t>
-      </w:r>
-      <w:proofErr w:type="spellStart"/>
-      <w:r>
-        <w:t>unpictured</w:t>
-      </w:r>
-      <w:proofErr w:type="spellEnd"/>
-      <w:r>
-        <w:t xml:space="preserve"> so, instead, an image of the contributed monument is shown.  Because of this, if two </w:t>
-      </w:r>
-      <w:proofErr w:type="spellStart"/>
-      <w:r>
-        <w:t>unpictured</w:t>
-      </w:r>
-      <w:proofErr w:type="spellEnd"/>
-      <w:r>
-        <w:t xml:space="preserve"> contributors contributed to the same building, they could reference the same monument).</w:t>
-      </w:r>
-      <w:r>
-        <w:t xml:space="preserve"> A monument and a contributor can reference the same image.</w:t>
-      </w:r>
-      <w:r>
-        <w:t xml:space="preserve">  A single image cannot refer to multiple monuments.  However, a monument can have multiple images of it.</w:t>
-      </w:r>
-    </w:p>
-    <w:p/>
-    <w:p>
-      <w:r>
-        <w:tab/>
-      </w:r>
-      <w:r>
-        <w:rPr>
-          <w:highlight w:val="yellow"/>
-        </w:rPr>
-        <w:t>Can there be multiple pictures of the same contributor/monument?</w:t>
+        <w:t xml:space="preserve"> </w:t>
+      </w:r>
+      <w:r>
+        <w:t>A single image cannot refer to multiple monuments.  However, a monument can have multiple images of it.</w:t>
       </w:r>
     </w:p>
     <w:p/>
@@ -164,9 +133,9 @@
         </w:rPr>
         <w:drawing>
           <wp:inline distT="0" distB="0" distL="0" distR="0">
-            <wp:extent cx="5169638" cy="2442116"/>
+            <wp:extent cx="4712438" cy="2967273"/>
             <wp:effectExtent l="19050" t="0" r="0" b="0"/>
-            <wp:docPr id="2" name="Picture 1" descr="C:\Users\Kyle\Documents\College\Winter 2014\CS 467 - Senior Project\Android Laker Legacy\Directory DB ER.png"/>
+            <wp:docPr id="1" name="Picture 1" descr="C:\Users\Kyle\Documents\College\Winter 2014\CS 467 - Senior Project\Android Laker Legacy\Directory DB ER.png"/>
             <wp:cNvGraphicFramePr>
               <a:graphicFrameLocks xmlns:a="http://schemas.openxmlformats.org/drawingml/2006/main" noChangeAspect="1"/>
             </wp:cNvGraphicFramePr>
@@ -189,7 +158,7 @@
                   <pic:spPr bwMode="auto">
                     <a:xfrm>
                       <a:off x="0" y="0"/>
-                      <a:ext cx="5170995" cy="2442757"/>
+                      <a:ext cx="4712233" cy="2967144"/>
                     </a:xfrm>
                     <a:prstGeom prst="rect">
                       <a:avLst/>
@@ -366,15 +335,10 @@
               <w:t xml:space="preserve"> , Name , Bio</w:t>
             </w:r>
             <w:r>
-              <w:t xml:space="preserve">, </w:t>
-            </w:r>
-            <w:proofErr w:type="spellStart"/>
-            <w:r>
-              <w:t>Image_ID</w:t>
-            </w:r>
-            <w:proofErr w:type="spellEnd"/>
-            <w:r>
-              <w:t xml:space="preserve"> )</w:t>
+              <w:t xml:space="preserve"> </w:t>
+            </w:r>
+            <w:r>
+              <w:t>)</w:t>
             </w:r>
           </w:p>
         </w:tc>
@@ -395,7 +359,7 @@
               <w:rPr>
                 <w:b/>
               </w:rPr>
-              <w:t>IMAGE</w:t>
+              <w:t>DON_IMG</w:t>
             </w:r>
           </w:p>
         </w:tc>
@@ -417,10 +381,54 @@
             </w:r>
             <w:proofErr w:type="spellStart"/>
             <w:r>
-              <w:t>Monument_</w:t>
-            </w:r>
-            <w:r>
-              <w:t>Name</w:t>
+              <w:t>Donor_ID</w:t>
+            </w:r>
+            <w:proofErr w:type="spellEnd"/>
+            <w:r>
+              <w:t xml:space="preserve"> )</w:t>
+            </w:r>
+          </w:p>
+        </w:tc>
+      </w:tr>
+      <w:tr>
+        <w:tc>
+          <w:tcPr>
+            <w:tcW w:w="2898" w:type="dxa"/>
+          </w:tcPr>
+          <w:p>
+            <w:pPr>
+              <w:jc w:val="right"/>
+              <w:rPr>
+                <w:b/>
+              </w:rPr>
+            </w:pPr>
+            <w:r>
+              <w:rPr>
+                <w:b/>
+              </w:rPr>
+              <w:t>MON_IMG</w:t>
+            </w:r>
+          </w:p>
+        </w:tc>
+        <w:tc>
+          <w:tcPr>
+            <w:tcW w:w="6390" w:type="dxa"/>
+          </w:tcPr>
+          <w:p>
+            <w:r>
+              <w:t xml:space="preserve">( ID, </w:t>
+            </w:r>
+            <w:proofErr w:type="spellStart"/>
+            <w:r>
+              <w:t>Filepath</w:t>
+            </w:r>
+            <w:proofErr w:type="spellEnd"/>
+            <w:r>
+              <w:t xml:space="preserve">, </w:t>
+            </w:r>
+            <w:proofErr w:type="spellStart"/>
+            <w:r>
+              <w:t>Building_Name</w:t>
             </w:r>
             <w:proofErr w:type="spellEnd"/>
             <w:r>

</xml_diff>